<commit_message>
Modifiying for actual use
</commit_message>
<xml_diff>
--- a/How to Handle GITHUB.docx
+++ b/How to Handle GITHUB.docx
@@ -5,13 +5,28 @@
     <w:p>
       <w:pPr>
         <w:bidi w:val="0"/>
+        <w:rPr>
+          <w:b/>
+          <w:bCs/>
+          <w:u w:val="single"/>
+        </w:rPr>
       </w:pPr>
       <w:proofErr w:type="spellStart"/>
       <w:r>
+        <w:rPr>
+          <w:b/>
+          <w:bCs/>
+          <w:u w:val="single"/>
+        </w:rPr>
         <w:t>Youtube</w:t>
       </w:r>
       <w:proofErr w:type="spellEnd"/>
       <w:r>
+        <w:rPr>
+          <w:b/>
+          <w:bCs/>
+          <w:u w:val="single"/>
+        </w:rPr>
         <w:t>:</w:t>
       </w:r>
     </w:p>
@@ -49,8 +64,18 @@
     <w:p>
       <w:pPr>
         <w:bidi w:val="0"/>
-      </w:pPr>
-      <w:r>
+        <w:rPr>
+          <w:b/>
+          <w:bCs/>
+          <w:u w:val="single"/>
+        </w:rPr>
+      </w:pPr>
+      <w:r>
+        <w:rPr>
+          <w:b/>
+          <w:bCs/>
+          <w:u w:val="single"/>
+        </w:rPr>
         <w:t>Code:</w:t>
       </w:r>
     </w:p>
@@ -62,16 +87,32 @@
     <w:p>
       <w:pPr>
         <w:bidi w:val="0"/>
-      </w:pPr>
-      <w:r>
+        <w:rPr>
+          <w:b/>
+          <w:bCs/>
+        </w:rPr>
+      </w:pPr>
+      <w:r>
+        <w:rPr>
+          <w:b/>
+          <w:bCs/>
+        </w:rPr>
         <w:t xml:space="preserve">*Adding a local </w:t>
       </w:r>
       <w:proofErr w:type="spellStart"/>
       <w:r>
+        <w:rPr>
+          <w:b/>
+          <w:bCs/>
+        </w:rPr>
         <w:t>git</w:t>
       </w:r>
       <w:proofErr w:type="spellEnd"/>
       <w:r>
+        <w:rPr>
+          <w:b/>
+          <w:bCs/>
+        </w:rPr>
         <w:t xml:space="preserve"> repo:</w:t>
       </w:r>
     </w:p>
@@ -96,8 +137,16 @@
     <w:p>
       <w:pPr>
         <w:bidi w:val="0"/>
-      </w:pPr>
-      <w:r>
+        <w:rPr>
+          <w:b/>
+          <w:bCs/>
+        </w:rPr>
+      </w:pPr>
+      <w:r>
+        <w:rPr>
+          <w:b/>
+          <w:bCs/>
+        </w:rPr>
         <w:t>**Undoing last push:</w:t>
       </w:r>
     </w:p>
@@ -160,18 +209,168 @@
     <w:p>
       <w:pPr>
         <w:bidi w:val="0"/>
-      </w:pPr>
-    </w:p>
-    <w:p>
-      <w:pPr>
-        <w:bidi w:val="0"/>
+        <w:rPr>
+          <w:b/>
+          <w:bCs/>
+        </w:rPr>
+      </w:pPr>
+      <w:r>
+        <w:rPr>
+          <w:b/>
+          <w:bCs/>
+        </w:rPr>
+        <w:t>***Deleting an item:</w:t>
+      </w:r>
+    </w:p>
+    <w:p>
+      <w:pPr>
+        <w:pStyle w:val="a3"/>
+        <w:numPr>
+          <w:ilvl w:val="0"/>
+          <w:numId w:val="2"/>
+        </w:numPr>
+        <w:bidi w:val="0"/>
+      </w:pPr>
+      <w:r>
+        <w:t>Delete from folder</w:t>
+      </w:r>
+    </w:p>
+    <w:p>
+      <w:pPr>
+        <w:shd w:val="clear" w:color="auto" w:fill="EEEEEE"/>
+        <w:tabs>
+          <w:tab w:val="left" w:pos="916"/>
+          <w:tab w:val="left" w:pos="1832"/>
+          <w:tab w:val="left" w:pos="2748"/>
+          <w:tab w:val="left" w:pos="3664"/>
+          <w:tab w:val="left" w:pos="4580"/>
+          <w:tab w:val="left" w:pos="5496"/>
+          <w:tab w:val="left" w:pos="6412"/>
+          <w:tab w:val="left" w:pos="7328"/>
+          <w:tab w:val="left" w:pos="8244"/>
+          <w:tab w:val="left" w:pos="9160"/>
+          <w:tab w:val="left" w:pos="10076"/>
+          <w:tab w:val="left" w:pos="10992"/>
+          <w:tab w:val="left" w:pos="11908"/>
+          <w:tab w:val="left" w:pos="12824"/>
+          <w:tab w:val="left" w:pos="13740"/>
+          <w:tab w:val="left" w:pos="14656"/>
+        </w:tabs>
+        <w:bidi w:val="0"/>
+        <w:spacing w:after="600" w:line="312" w:lineRule="auto"/>
+        <w:ind w:left="360" w:right="75"/>
+        <w:jc w:val="center"/>
+        <w:rPr>
+          <w:rFonts w:ascii="Consolas" w:eastAsia="Times New Roman" w:hAnsi="Consolas" w:cs="Consolas"/>
+          <w:color w:val="000000"/>
+          <w:sz w:val="20"/>
+        </w:rPr>
       </w:pPr>
       <w:proofErr w:type="spellStart"/>
-      <w:r>
+      <w:proofErr w:type="gramStart"/>
+      <w:r>
+        <w:rPr>
+          <w:rFonts w:ascii="Consolas" w:eastAsia="Times New Roman" w:hAnsi="Consolas" w:cs="Consolas"/>
+          <w:color w:val="000000"/>
+          <w:sz w:val="20"/>
+        </w:rPr>
+        <w:t>git</w:t>
+      </w:r>
+      <w:proofErr w:type="spellEnd"/>
+      <w:proofErr w:type="gramEnd"/>
+      <w:r>
+        <w:rPr>
+          <w:rFonts w:ascii="Consolas" w:eastAsia="Times New Roman" w:hAnsi="Consolas" w:cs="Consolas"/>
+          <w:color w:val="000000"/>
+          <w:sz w:val="20"/>
+        </w:rPr>
+        <w:t xml:space="preserve"> add . -A </w:t>
+      </w:r>
+    </w:p>
+    <w:p>
+      <w:pPr>
+        <w:pStyle w:val="a3"/>
+        <w:numPr>
+          <w:ilvl w:val="0"/>
+          <w:numId w:val="2"/>
+        </w:numPr>
+        <w:bidi w:val="0"/>
+      </w:pPr>
+      <w:proofErr w:type="spellStart"/>
+      <w:r>
+        <w:t>Git</w:t>
+      </w:r>
+      <w:proofErr w:type="spellEnd"/>
+      <w:r>
+        <w:t xml:space="preserve"> commit –m 'commit-name'</w:t>
+      </w:r>
+    </w:p>
+    <w:p>
+      <w:pPr>
+        <w:pStyle w:val="a3"/>
+        <w:numPr>
+          <w:ilvl w:val="0"/>
+          <w:numId w:val="2"/>
+        </w:numPr>
+        <w:bidi w:val="0"/>
+      </w:pPr>
+      <w:proofErr w:type="spellStart"/>
+      <w:r>
+        <w:t>Git</w:t>
+      </w:r>
+      <w:proofErr w:type="spellEnd"/>
+      <w:r>
+        <w:t xml:space="preserve"> push origin master</w:t>
+      </w:r>
+    </w:p>
+    <w:p>
+      <w:pPr>
+        <w:pStyle w:val="a3"/>
+        <w:numPr>
+          <w:ilvl w:val="0"/>
+          <w:numId w:val="2"/>
+        </w:numPr>
+        <w:bidi w:val="0"/>
+      </w:pPr>
+      <w:r>
+        <w:t>File deleted</w:t>
+      </w:r>
+    </w:p>
+    <w:p>
+      <w:pPr>
+        <w:bidi w:val="0"/>
+        <w:rPr>
+          <w:b/>
+          <w:bCs/>
+          <w:u w:val="single"/>
+        </w:rPr>
+      </w:pPr>
+    </w:p>
+    <w:p>
+      <w:pPr>
+        <w:bidi w:val="0"/>
+        <w:rPr>
+          <w:b/>
+          <w:bCs/>
+          <w:u w:val="single"/>
+        </w:rPr>
+      </w:pPr>
+      <w:proofErr w:type="spellStart"/>
+      <w:r>
+        <w:rPr>
+          <w:b/>
+          <w:bCs/>
+          <w:u w:val="single"/>
+        </w:rPr>
         <w:t>Commiting</w:t>
       </w:r>
       <w:proofErr w:type="spellEnd"/>
       <w:r>
+        <w:rPr>
+          <w:b/>
+          <w:bCs/>
+          <w:u w:val="single"/>
+        </w:rPr>
         <w:t xml:space="preserve"> 101:</w:t>
       </w:r>
     </w:p>
@@ -245,9 +444,6 @@
           <w:numId w:val="1"/>
         </w:numPr>
         <w:bidi w:val="0"/>
-        <w:rPr>
-          <w:rFonts w:hint="cs"/>
-        </w:rPr>
       </w:pPr>
       <w:proofErr w:type="spellStart"/>
       <w:r>
@@ -359,8 +555,100 @@
       </w:pPr>
     </w:lvl>
   </w:abstractNum>
+  <w:abstractNum w:abstractNumId="1">
+    <w:nsid w:val="307375C8"/>
+    <w:multiLevelType w:val="hybridMultilevel"/>
+    <w:tmpl w:val="044406AE"/>
+    <w:lvl w:ilvl="0" w:tplc="04090011">
+      <w:start w:val="1"/>
+      <w:numFmt w:val="decimal"/>
+      <w:lvlText w:val="%1)"/>
+      <w:lvlJc w:val="left"/>
+      <w:pPr>
+        <w:ind w:left="720" w:hanging="360"/>
+      </w:pPr>
+      <w:rPr>
+        <w:rFonts w:hint="default"/>
+      </w:rPr>
+    </w:lvl>
+    <w:lvl w:ilvl="1" w:tplc="04090019" w:tentative="1">
+      <w:start w:val="1"/>
+      <w:numFmt w:val="lowerLetter"/>
+      <w:lvlText w:val="%2."/>
+      <w:lvlJc w:val="left"/>
+      <w:pPr>
+        <w:ind w:left="1440" w:hanging="360"/>
+      </w:pPr>
+    </w:lvl>
+    <w:lvl w:ilvl="2" w:tplc="0409001B" w:tentative="1">
+      <w:start w:val="1"/>
+      <w:numFmt w:val="lowerRoman"/>
+      <w:lvlText w:val="%3."/>
+      <w:lvlJc w:val="right"/>
+      <w:pPr>
+        <w:ind w:left="2160" w:hanging="180"/>
+      </w:pPr>
+    </w:lvl>
+    <w:lvl w:ilvl="3" w:tplc="0409000F" w:tentative="1">
+      <w:start w:val="1"/>
+      <w:numFmt w:val="decimal"/>
+      <w:lvlText w:val="%4."/>
+      <w:lvlJc w:val="left"/>
+      <w:pPr>
+        <w:ind w:left="2880" w:hanging="360"/>
+      </w:pPr>
+    </w:lvl>
+    <w:lvl w:ilvl="4" w:tplc="04090019" w:tentative="1">
+      <w:start w:val="1"/>
+      <w:numFmt w:val="lowerLetter"/>
+      <w:lvlText w:val="%5."/>
+      <w:lvlJc w:val="left"/>
+      <w:pPr>
+        <w:ind w:left="3600" w:hanging="360"/>
+      </w:pPr>
+    </w:lvl>
+    <w:lvl w:ilvl="5" w:tplc="0409001B" w:tentative="1">
+      <w:start w:val="1"/>
+      <w:numFmt w:val="lowerRoman"/>
+      <w:lvlText w:val="%6."/>
+      <w:lvlJc w:val="right"/>
+      <w:pPr>
+        <w:ind w:left="4320" w:hanging="180"/>
+      </w:pPr>
+    </w:lvl>
+    <w:lvl w:ilvl="6" w:tplc="0409000F" w:tentative="1">
+      <w:start w:val="1"/>
+      <w:numFmt w:val="decimal"/>
+      <w:lvlText w:val="%7."/>
+      <w:lvlJc w:val="left"/>
+      <w:pPr>
+        <w:ind w:left="5040" w:hanging="360"/>
+      </w:pPr>
+    </w:lvl>
+    <w:lvl w:ilvl="7" w:tplc="04090019" w:tentative="1">
+      <w:start w:val="1"/>
+      <w:numFmt w:val="lowerLetter"/>
+      <w:lvlText w:val="%8."/>
+      <w:lvlJc w:val="left"/>
+      <w:pPr>
+        <w:ind w:left="5760" w:hanging="360"/>
+      </w:pPr>
+    </w:lvl>
+    <w:lvl w:ilvl="8" w:tplc="0409001B" w:tentative="1">
+      <w:start w:val="1"/>
+      <w:numFmt w:val="lowerRoman"/>
+      <w:lvlText w:val="%9."/>
+      <w:lvlJc w:val="right"/>
+      <w:pPr>
+        <w:ind w:left="6480" w:hanging="180"/>
+      </w:pPr>
+    </w:lvl>
+  </w:abstractNum>
   <w:num w:numId="1">
     <w:abstractNumId w:val="0"/>
+  </w:num>
+  <w:num w:numId="2">
+    <w:abstractNumId w:val="1"/>
   </w:num>
 </w:numbering>
 </file>
@@ -524,6 +812,7 @@
   <w:style w:type="paragraph" w:default="1" w:styleId="a">
     <w:name w:val="Normal"/>
     <w:qFormat/>
+    <w:rsid w:val="00B26F75"/>
     <w:pPr>
       <w:bidi/>
     </w:pPr>

</xml_diff>

<commit_message>
Changes so we can actually use this, again...
</commit_message>
<xml_diff>
--- a/How to Handle GITHUB.docx
+++ b/How to Handle GITHUB.docx
@@ -352,6 +352,174 @@
         <w:rPr>
           <w:b/>
           <w:bCs/>
+        </w:rPr>
+      </w:pPr>
+      <w:proofErr w:type="spellStart"/>
+      <w:r>
+        <w:rPr>
+          <w:b/>
+          <w:bCs/>
+        </w:rPr>
+        <w:t>Git</w:t>
+      </w:r>
+      <w:proofErr w:type="spellEnd"/>
+      <w:r>
+        <w:rPr>
+          <w:b/>
+          <w:bCs/>
+        </w:rPr>
+        <w:t xml:space="preserve"> status:</w:t>
+      </w:r>
+    </w:p>
+    <w:p>
+      <w:pPr>
+        <w:pStyle w:val="a3"/>
+        <w:numPr>
+          <w:ilvl w:val="0"/>
+          <w:numId w:val="3"/>
+        </w:numPr>
+        <w:bidi w:val="0"/>
+      </w:pPr>
+      <w:proofErr w:type="spellStart"/>
+      <w:r>
+        <w:t>Git</w:t>
+      </w:r>
+      <w:proofErr w:type="spellEnd"/>
+      <w:r>
+        <w:t xml:space="preserve"> status – tells you the status of your </w:t>
+      </w:r>
+      <w:proofErr w:type="spellStart"/>
+      <w:r>
+        <w:t>git</w:t>
+      </w:r>
+      <w:proofErr w:type="spellEnd"/>
+      <w:r>
+        <w:t xml:space="preserve"> input!</w:t>
+      </w:r>
+    </w:p>
+    <w:p>
+      <w:pPr>
+        <w:bidi w:val="0"/>
+      </w:pPr>
+      <w:proofErr w:type="gramStart"/>
+      <w:r>
+        <w:rPr>
+          <w:b/>
+          <w:bCs/>
+        </w:rPr>
+        <w:t>Ls</w:t>
+      </w:r>
+      <w:r>
+        <w:t xml:space="preserve"> :</w:t>
+      </w:r>
+      <w:proofErr w:type="gramEnd"/>
+    </w:p>
+    <w:p>
+      <w:pPr>
+        <w:pStyle w:val="a3"/>
+        <w:numPr>
+          <w:ilvl w:val="0"/>
+          <w:numId w:val="4"/>
+        </w:numPr>
+        <w:bidi w:val="0"/>
+      </w:pPr>
+      <w:r>
+        <w:t xml:space="preserve">Ls – </w:t>
+      </w:r>
+      <w:proofErr w:type="gramStart"/>
+      <w:r>
+        <w:t>lists</w:t>
+      </w:r>
+      <w:proofErr w:type="gramEnd"/>
+      <w:r>
+        <w:t xml:space="preserve"> all files in the dir! (</w:t>
+      </w:r>
+      <w:proofErr w:type="spellStart"/>
+      <w:r>
+        <w:t>linux</w:t>
+      </w:r>
+      <w:proofErr w:type="spellEnd"/>
+      <w:r>
+        <w:t xml:space="preserve"> command)</w:t>
+      </w:r>
+    </w:p>
+    <w:p>
+      <w:pPr>
+        <w:bidi w:val="0"/>
+      </w:pPr>
+      <w:proofErr w:type="spellStart"/>
+      <w:r>
+        <w:rPr>
+          <w:b/>
+          <w:bCs/>
+        </w:rPr>
+        <w:t>Cd</w:t>
+      </w:r>
+      <w:proofErr w:type="spellEnd"/>
+      <w:r>
+        <w:t>:</w:t>
+      </w:r>
+    </w:p>
+    <w:p>
+      <w:pPr>
+        <w:pStyle w:val="a3"/>
+        <w:numPr>
+          <w:ilvl w:val="0"/>
+          <w:numId w:val="5"/>
+        </w:numPr>
+        <w:bidi w:val="0"/>
+      </w:pPr>
+      <w:proofErr w:type="spellStart"/>
+      <w:proofErr w:type="gramStart"/>
+      <w:r>
+        <w:t>Cd</w:t>
+      </w:r>
+      <w:proofErr w:type="spellEnd"/>
+      <w:r>
+        <w:t xml:space="preserve"> ..</w:t>
+      </w:r>
+      <w:proofErr w:type="gramEnd"/>
+      <w:r>
+        <w:t xml:space="preserve"> / </w:t>
+      </w:r>
+      <w:proofErr w:type="spellStart"/>
+      <w:proofErr w:type="gramStart"/>
+      <w:r>
+        <w:t>cd</w:t>
+      </w:r>
+      <w:proofErr w:type="spellEnd"/>
+      <w:proofErr w:type="gramEnd"/>
+      <w:r>
+        <w:t xml:space="preserve"> 'dir-name' – </w:t>
+      </w:r>
+      <w:proofErr w:type="spellStart"/>
+      <w:r>
+        <w:t>cd</w:t>
+      </w:r>
+      <w:proofErr w:type="spellEnd"/>
+      <w:r>
+        <w:t xml:space="preserve"> directs you to the wanted directory, if you put ".." instead you jump back one dir up (</w:t>
+      </w:r>
+      <w:proofErr w:type="spellStart"/>
+      <w:r>
+        <w:t>linux</w:t>
+      </w:r>
+      <w:proofErr w:type="spellEnd"/>
+      <w:r>
+        <w:t xml:space="preserve"> command)</w:t>
+      </w:r>
+    </w:p>
+    <w:p>
+      <w:pPr>
+        <w:bidi w:val="0"/>
+      </w:pPr>
+    </w:p>
+    <w:p>
+      <w:pPr>
+        <w:bidi w:val="0"/>
+        <w:rPr>
+          <w:b/>
+          <w:bCs/>
           <w:u w:val="single"/>
         </w:rPr>
       </w:pPr>
@@ -385,6 +553,7 @@
       </w:pPr>
       <w:proofErr w:type="spellStart"/>
       <w:r>
+        <w:lastRenderedPageBreak/>
         <w:t>Git</w:t>
       </w:r>
       <w:proofErr w:type="spellEnd"/>
@@ -467,6 +636,184 @@
 <file path=word/numbering.xml><?xml version="1.0" encoding="utf-8"?>
 <w:numbering xmlns:ve="http://schemas.openxmlformats.org/markup-compatibility/2006" xmlns:o="urn:schemas-microsoft-com:office:office" xmlns:r="http://schemas.openxmlformats.org/officeDocument/2006/relationships" xmlns:m="http://schemas.openxmlformats.org/officeDocument/2006/math" xmlns:v="urn:schemas-microsoft-com:vml" xmlns:wp="http://schemas.openxmlformats.org/drawingml/2006/wordprocessingDrawing" xmlns:w10="urn:schemas-microsoft-com:office:word" xmlns:w="http://schemas.openxmlformats.org/wordprocessingml/2006/main" xmlns:wne="http://schemas.microsoft.com/office/word/2006/wordml">
   <w:abstractNum w:abstractNumId="0">
+    <w:nsid w:val="144009C1"/>
+    <w:multiLevelType w:val="hybridMultilevel"/>
+    <w:tmpl w:val="3A4039DC"/>
+    <w:lvl w:ilvl="0" w:tplc="04090011">
+      <w:start w:val="1"/>
+      <w:numFmt w:val="decimal"/>
+      <w:lvlText w:val="%1)"/>
+      <w:lvlJc w:val="left"/>
+      <w:pPr>
+        <w:ind w:left="720" w:hanging="360"/>
+      </w:pPr>
+      <w:rPr>
+        <w:rFonts w:hint="default"/>
+      </w:rPr>
+    </w:lvl>
+    <w:lvl w:ilvl="1" w:tplc="04090019" w:tentative="1">
+      <w:start w:val="1"/>
+      <w:numFmt w:val="lowerLetter"/>
+      <w:lvlText w:val="%2."/>
+      <w:lvlJc w:val="left"/>
+      <w:pPr>
+        <w:ind w:left="1440" w:hanging="360"/>
+      </w:pPr>
+    </w:lvl>
+    <w:lvl w:ilvl="2" w:tplc="0409001B" w:tentative="1">
+      <w:start w:val="1"/>
+      <w:numFmt w:val="lowerRoman"/>
+      <w:lvlText w:val="%3."/>
+      <w:lvlJc w:val="right"/>
+      <w:pPr>
+        <w:ind w:left="2160" w:hanging="180"/>
+      </w:pPr>
+    </w:lvl>
+    <w:lvl w:ilvl="3" w:tplc="0409000F" w:tentative="1">
+      <w:start w:val="1"/>
+      <w:numFmt w:val="decimal"/>
+      <w:lvlText w:val="%4."/>
+      <w:lvlJc w:val="left"/>
+      <w:pPr>
+        <w:ind w:left="2880" w:hanging="360"/>
+      </w:pPr>
+    </w:lvl>
+    <w:lvl w:ilvl="4" w:tplc="04090019" w:tentative="1">
+      <w:start w:val="1"/>
+      <w:numFmt w:val="lowerLetter"/>
+      <w:lvlText w:val="%5."/>
+      <w:lvlJc w:val="left"/>
+      <w:pPr>
+        <w:ind w:left="3600" w:hanging="360"/>
+      </w:pPr>
+    </w:lvl>
+    <w:lvl w:ilvl="5" w:tplc="0409001B" w:tentative="1">
+      <w:start w:val="1"/>
+      <w:numFmt w:val="lowerRoman"/>
+      <w:lvlText w:val="%6."/>
+      <w:lvlJc w:val="right"/>
+      <w:pPr>
+        <w:ind w:left="4320" w:hanging="180"/>
+      </w:pPr>
+    </w:lvl>
+    <w:lvl w:ilvl="6" w:tplc="0409000F" w:tentative="1">
+      <w:start w:val="1"/>
+      <w:numFmt w:val="decimal"/>
+      <w:lvlText w:val="%7."/>
+      <w:lvlJc w:val="left"/>
+      <w:pPr>
+        <w:ind w:left="5040" w:hanging="360"/>
+      </w:pPr>
+    </w:lvl>
+    <w:lvl w:ilvl="7" w:tplc="04090019" w:tentative="1">
+      <w:start w:val="1"/>
+      <w:numFmt w:val="lowerLetter"/>
+      <w:lvlText w:val="%8."/>
+      <w:lvlJc w:val="left"/>
+      <w:pPr>
+        <w:ind w:left="5760" w:hanging="360"/>
+      </w:pPr>
+    </w:lvl>
+    <w:lvl w:ilvl="8" w:tplc="0409001B" w:tentative="1">
+      <w:start w:val="1"/>
+      <w:numFmt w:val="lowerRoman"/>
+      <w:lvlText w:val="%9."/>
+      <w:lvlJc w:val="right"/>
+      <w:pPr>
+        <w:ind w:left="6480" w:hanging="180"/>
+      </w:pPr>
+    </w:lvl>
+  </w:abstractNum>
+  <w:abstractNum w:abstractNumId="1">
+    <w:nsid w:val="1E5607A2"/>
+    <w:multiLevelType w:val="hybridMultilevel"/>
+    <w:tmpl w:val="D7E4E3D8"/>
+    <w:lvl w:ilvl="0" w:tplc="04090011">
+      <w:start w:val="1"/>
+      <w:numFmt w:val="decimal"/>
+      <w:lvlText w:val="%1)"/>
+      <w:lvlJc w:val="left"/>
+      <w:pPr>
+        <w:ind w:left="720" w:hanging="360"/>
+      </w:pPr>
+      <w:rPr>
+        <w:rFonts w:hint="default"/>
+      </w:rPr>
+    </w:lvl>
+    <w:lvl w:ilvl="1" w:tplc="04090019" w:tentative="1">
+      <w:start w:val="1"/>
+      <w:numFmt w:val="lowerLetter"/>
+      <w:lvlText w:val="%2."/>
+      <w:lvlJc w:val="left"/>
+      <w:pPr>
+        <w:ind w:left="1440" w:hanging="360"/>
+      </w:pPr>
+    </w:lvl>
+    <w:lvl w:ilvl="2" w:tplc="0409001B" w:tentative="1">
+      <w:start w:val="1"/>
+      <w:numFmt w:val="lowerRoman"/>
+      <w:lvlText w:val="%3."/>
+      <w:lvlJc w:val="right"/>
+      <w:pPr>
+        <w:ind w:left="2160" w:hanging="180"/>
+      </w:pPr>
+    </w:lvl>
+    <w:lvl w:ilvl="3" w:tplc="0409000F" w:tentative="1">
+      <w:start w:val="1"/>
+      <w:numFmt w:val="decimal"/>
+      <w:lvlText w:val="%4."/>
+      <w:lvlJc w:val="left"/>
+      <w:pPr>
+        <w:ind w:left="2880" w:hanging="360"/>
+      </w:pPr>
+    </w:lvl>
+    <w:lvl w:ilvl="4" w:tplc="04090019" w:tentative="1">
+      <w:start w:val="1"/>
+      <w:numFmt w:val="lowerLetter"/>
+      <w:lvlText w:val="%5."/>
+      <w:lvlJc w:val="left"/>
+      <w:pPr>
+        <w:ind w:left="3600" w:hanging="360"/>
+      </w:pPr>
+    </w:lvl>
+    <w:lvl w:ilvl="5" w:tplc="0409001B" w:tentative="1">
+      <w:start w:val="1"/>
+      <w:numFmt w:val="lowerRoman"/>
+      <w:lvlText w:val="%6."/>
+      <w:lvlJc w:val="right"/>
+      <w:pPr>
+        <w:ind w:left="4320" w:hanging="180"/>
+      </w:pPr>
+    </w:lvl>
+    <w:lvl w:ilvl="6" w:tplc="0409000F" w:tentative="1">
+      <w:start w:val="1"/>
+      <w:numFmt w:val="decimal"/>
+      <w:lvlText w:val="%7."/>
+      <w:lvlJc w:val="left"/>
+      <w:pPr>
+        <w:ind w:left="5040" w:hanging="360"/>
+      </w:pPr>
+    </w:lvl>
+    <w:lvl w:ilvl="7" w:tplc="04090019" w:tentative="1">
+      <w:start w:val="1"/>
+      <w:numFmt w:val="lowerLetter"/>
+      <w:lvlText w:val="%8."/>
+      <w:lvlJc w:val="left"/>
+      <w:pPr>
+        <w:ind w:left="5760" w:hanging="360"/>
+      </w:pPr>
+    </w:lvl>
+    <w:lvl w:ilvl="8" w:tplc="0409001B" w:tentative="1">
+      <w:start w:val="1"/>
+      <w:numFmt w:val="lowerRoman"/>
+      <w:lvlText w:val="%9."/>
+      <w:lvlJc w:val="right"/>
+      <w:pPr>
+        <w:ind w:left="6480" w:hanging="180"/>
+      </w:pPr>
+    </w:lvl>
+  </w:abstractNum>
+  <w:abstractNum w:abstractNumId="2">
     <w:nsid w:val="2C310CBD"/>
     <w:multiLevelType w:val="hybridMultilevel"/>
     <w:tmpl w:val="2D904C96"/>
@@ -555,7 +902,7 @@
       </w:pPr>
     </w:lvl>
   </w:abstractNum>
-  <w:abstractNum w:abstractNumId="1">
+  <w:abstractNum w:abstractNumId="3">
     <w:nsid w:val="307375C8"/>
     <w:multiLevelType w:val="hybridMultilevel"/>
     <w:tmpl w:val="044406AE"/>
@@ -644,11 +991,109 @@
       </w:pPr>
     </w:lvl>
   </w:abstractNum>
+  <w:abstractNum w:abstractNumId="4">
+    <w:nsid w:val="7FC5729A"/>
+    <w:multiLevelType w:val="hybridMultilevel"/>
+    <w:tmpl w:val="DE9EDD7E"/>
+    <w:lvl w:ilvl="0" w:tplc="04090011">
+      <w:start w:val="1"/>
+      <w:numFmt w:val="decimal"/>
+      <w:lvlText w:val="%1)"/>
+      <w:lvlJc w:val="left"/>
+      <w:pPr>
+        <w:ind w:left="720" w:hanging="360"/>
+      </w:pPr>
+      <w:rPr>
+        <w:rFonts w:hint="default"/>
+      </w:rPr>
+    </w:lvl>
+    <w:lvl w:ilvl="1" w:tplc="04090019" w:tentative="1">
+      <w:start w:val="1"/>
+      <w:numFmt w:val="lowerLetter"/>
+      <w:lvlText w:val="%2."/>
+      <w:lvlJc w:val="left"/>
+      <w:pPr>
+        <w:ind w:left="1440" w:hanging="360"/>
+      </w:pPr>
+    </w:lvl>
+    <w:lvl w:ilvl="2" w:tplc="0409001B" w:tentative="1">
+      <w:start w:val="1"/>
+      <w:numFmt w:val="lowerRoman"/>
+      <w:lvlText w:val="%3."/>
+      <w:lvlJc w:val="right"/>
+      <w:pPr>
+        <w:ind w:left="2160" w:hanging="180"/>
+      </w:pPr>
+    </w:lvl>
+    <w:lvl w:ilvl="3" w:tplc="0409000F" w:tentative="1">
+      <w:start w:val="1"/>
+      <w:numFmt w:val="decimal"/>
+      <w:lvlText w:val="%4."/>
+      <w:lvlJc w:val="left"/>
+      <w:pPr>
+        <w:ind w:left="2880" w:hanging="360"/>
+      </w:pPr>
+    </w:lvl>
+    <w:lvl w:ilvl="4" w:tplc="04090019" w:tentative="1">
+      <w:start w:val="1"/>
+      <w:numFmt w:val="lowerLetter"/>
+      <w:lvlText w:val="%5."/>
+      <w:lvlJc w:val="left"/>
+      <w:pPr>
+        <w:ind w:left="3600" w:hanging="360"/>
+      </w:pPr>
+    </w:lvl>
+    <w:lvl w:ilvl="5" w:tplc="0409001B" w:tentative="1">
+      <w:start w:val="1"/>
+      <w:numFmt w:val="lowerRoman"/>
+      <w:lvlText w:val="%6."/>
+      <w:lvlJc w:val="right"/>
+      <w:pPr>
+        <w:ind w:left="4320" w:hanging="180"/>
+      </w:pPr>
+    </w:lvl>
+    <w:lvl w:ilvl="6" w:tplc="0409000F" w:tentative="1">
+      <w:start w:val="1"/>
+      <w:numFmt w:val="decimal"/>
+      <w:lvlText w:val="%7."/>
+      <w:lvlJc w:val="left"/>
+      <w:pPr>
+        <w:ind w:left="5040" w:hanging="360"/>
+      </w:pPr>
+    </w:lvl>
+    <w:lvl w:ilvl="7" w:tplc="04090019" w:tentative="1">
+      <w:start w:val="1"/>
+      <w:numFmt w:val="lowerLetter"/>
+      <w:lvlText w:val="%8."/>
+      <w:lvlJc w:val="left"/>
+      <w:pPr>
+        <w:ind w:left="5760" w:hanging="360"/>
+      </w:pPr>
+    </w:lvl>
+    <w:lvl w:ilvl="8" w:tplc="0409001B" w:tentative="1">
+      <w:start w:val="1"/>
+      <w:numFmt w:val="lowerRoman"/>
+      <w:lvlText w:val="%9."/>
+      <w:lvlJc w:val="right"/>
+      <w:pPr>
+        <w:ind w:left="6480" w:hanging="180"/>
+      </w:pPr>
+    </w:lvl>
+  </w:abstractNum>
   <w:num w:numId="1">
+    <w:abstractNumId w:val="2"/>
+  </w:num>
+  <w:num w:numId="2">
+    <w:abstractNumId w:val="3"/>
+  </w:num>
+  <w:num w:numId="3">
+    <w:abstractNumId w:val="1"/>
+  </w:num>
+  <w:num w:numId="4">
     <w:abstractNumId w:val="0"/>
   </w:num>
-  <w:num w:numId="2">
-    <w:abstractNumId w:val="1"/>
+  <w:num w:numId="5">
+    <w:abstractNumId w:val="4"/>
   </w:num>
 </w:numbering>
 </file>

</xml_diff>